<commit_message>
unit test update/ temp chart button
</commit_message>
<xml_diff>
--- a/Project Management/Unit Test/Unit_Test_addQuestion.docx
+++ b/Project Management/Unit Test/Unit_Test_addQuestion.docx
@@ -191,8 +191,6 @@
             </w:r>
           </w:p>
         </w:tc>
-        <w:bookmarkStart w:id="0" w:name="_GoBack"/>
-        <w:bookmarkEnd w:id="0"/>
       </w:tr>
     </w:tbl>
     <w:p>
@@ -310,8 +308,19 @@
                 <w:sz w:val="24"/>
                 <w:szCs w:val="24"/>
               </w:rPr>
-              <w:t>Test Cases</w:t>
-            </w:r>
+              <w:t xml:space="preserve">Test </w:t>
+            </w:r>
+            <w:r>
+              <w:rPr>
+                <w:rFonts w:ascii="Arial" w:hAnsi="Arial" w:cs="Arial"/>
+                <w:b/>
+                <w:sz w:val="24"/>
+                <w:szCs w:val="24"/>
+              </w:rPr>
+              <w:t>Function</w:t>
+            </w:r>
+            <w:bookmarkStart w:id="0" w:name="_GoBack"/>
+            <w:bookmarkEnd w:id="0"/>
           </w:p>
         </w:tc>
         <w:tc>

</xml_diff>